<commit_message>
Se agregaron casos de uso de Eliminacion :)
</commit_message>
<xml_diff>
--- a/ListaCasosUso.docx
+++ b/ListaCasosUso.docx
@@ -8,9 +8,17 @@
       </w:r>
     </w:p>
     <w:p>
+      <w:pPr>
+        <w:tabs>
+          <w:tab w:val="left" w:pos="7135"/>
+        </w:tabs>
+      </w:pPr>
       <w:r>
         <w:t xml:space="preserve">Lista Casos Uso </w:t>
       </w:r>
+      <w:r>
+        <w:tab/>
+      </w:r>
     </w:p>
     <w:p>
       <w:pPr>
@@ -98,8 +106,17 @@
       <w:r>
         <w:t xml:space="preserve">Registro proveedores </w:t>
       </w:r>
-      <w:r>
-        <w:t>(Pagos / )</w:t>
+    </w:p>
+    <w:p>
+      <w:pPr>
+        <w:pStyle w:val="Prrafodelista"/>
+        <w:numPr>
+          <w:ilvl w:val="0"/>
+          <w:numId w:val="3"/>
+        </w:numPr>
+      </w:pPr>
+      <w:r>
+        <w:t>Registro pago de proveedores</w:t>
       </w:r>
     </w:p>
     <w:p>
@@ -137,88 +154,121 @@
       <w:r>
         <w:t xml:space="preserve">Pago en </w:t>
       </w:r>
-      <w:proofErr w:type="spellStart"/>
-      <w:r>
-        <w:t>Linea</w:t>
-      </w:r>
-      <w:proofErr w:type="spellEnd"/>
-    </w:p>
-    <w:p>
-      <w:pPr>
-        <w:pStyle w:val="Prrafodelista"/>
-        <w:numPr>
-          <w:ilvl w:val="0"/>
-          <w:numId w:val="3"/>
-        </w:numPr>
-      </w:pPr>
-      <w:r>
-        <w:t>Pago en Efectivo</w:t>
-      </w:r>
-    </w:p>
-    <w:p>
-      <w:pPr>
-        <w:pStyle w:val="Prrafodelista"/>
-        <w:numPr>
-          <w:ilvl w:val="0"/>
-          <w:numId w:val="3"/>
-        </w:numPr>
-      </w:pPr>
-      <w:r>
-        <w:t>Reporte de gastos</w:t>
-      </w:r>
-    </w:p>
-    <w:p>
-      <w:pPr>
-        <w:pStyle w:val="Prrafodelista"/>
-        <w:numPr>
-          <w:ilvl w:val="0"/>
-          <w:numId w:val="3"/>
-        </w:numPr>
-      </w:pPr>
-      <w:r>
-        <w:t>Reportes de Ventas</w:t>
-      </w:r>
-    </w:p>
-    <w:p>
-      <w:pPr>
-        <w:pStyle w:val="Prrafodelista"/>
-        <w:numPr>
-          <w:ilvl w:val="0"/>
-          <w:numId w:val="3"/>
-        </w:numPr>
-      </w:pPr>
-      <w:r>
-        <w:t>Modificación estatus Empleado</w:t>
-      </w:r>
-    </w:p>
-    <w:p>
-      <w:pPr>
-        <w:pStyle w:val="Prrafodelista"/>
-        <w:numPr>
-          <w:ilvl w:val="0"/>
-          <w:numId w:val="3"/>
-        </w:numPr>
-      </w:pPr>
-      <w:r>
-        <w:t>Modificación estatus Cliente</w:t>
-      </w:r>
-    </w:p>
-    <w:p>
-      <w:pPr>
-        <w:pStyle w:val="Prrafodelista"/>
-        <w:numPr>
-          <w:ilvl w:val="0"/>
-          <w:numId w:val="3"/>
-        </w:numPr>
-      </w:pPr>
-      <w:r>
-        <w:t>Modificación estatus Proveedor</w:t>
-      </w:r>
-    </w:p>
-    <w:p>
+      <w:r>
+        <w:t>Línea</w:t>
+      </w:r>
       <w:bookmarkStart w:id="0" w:name="_GoBack"/>
       <w:bookmarkEnd w:id="0"/>
     </w:p>
+    <w:p>
+      <w:pPr>
+        <w:pStyle w:val="Prrafodelista"/>
+        <w:numPr>
+          <w:ilvl w:val="0"/>
+          <w:numId w:val="3"/>
+        </w:numPr>
+      </w:pPr>
+      <w:r>
+        <w:t>Pago en Efectivo</w:t>
+      </w:r>
+    </w:p>
+    <w:p>
+      <w:pPr>
+        <w:pStyle w:val="Prrafodelista"/>
+        <w:numPr>
+          <w:ilvl w:val="0"/>
+          <w:numId w:val="3"/>
+        </w:numPr>
+      </w:pPr>
+      <w:r>
+        <w:t>Reporte de gastos</w:t>
+      </w:r>
+    </w:p>
+    <w:p>
+      <w:pPr>
+        <w:pStyle w:val="Prrafodelista"/>
+        <w:numPr>
+          <w:ilvl w:val="0"/>
+          <w:numId w:val="3"/>
+        </w:numPr>
+      </w:pPr>
+      <w:r>
+        <w:t>Reportes de Ventas</w:t>
+      </w:r>
+    </w:p>
+    <w:p>
+      <w:pPr>
+        <w:pStyle w:val="Prrafodelista"/>
+        <w:numPr>
+          <w:ilvl w:val="0"/>
+          <w:numId w:val="3"/>
+        </w:numPr>
+      </w:pPr>
+      <w:r>
+        <w:t>Modificación estatus Empleado</w:t>
+      </w:r>
+    </w:p>
+    <w:p>
+      <w:pPr>
+        <w:pStyle w:val="Prrafodelista"/>
+        <w:numPr>
+          <w:ilvl w:val="0"/>
+          <w:numId w:val="3"/>
+        </w:numPr>
+      </w:pPr>
+      <w:r>
+        <w:t>Modificación estatus Cliente</w:t>
+      </w:r>
+    </w:p>
+    <w:p>
+      <w:pPr>
+        <w:pStyle w:val="Prrafodelista"/>
+        <w:numPr>
+          <w:ilvl w:val="0"/>
+          <w:numId w:val="3"/>
+        </w:numPr>
+      </w:pPr>
+      <w:r>
+        <w:t>Modificación estatus Proveedor</w:t>
+      </w:r>
+    </w:p>
+    <w:p>
+      <w:pPr>
+        <w:pStyle w:val="Prrafodelista"/>
+        <w:numPr>
+          <w:ilvl w:val="0"/>
+          <w:numId w:val="3"/>
+        </w:numPr>
+      </w:pPr>
+      <w:r>
+        <w:t>Eliminación Empleado</w:t>
+      </w:r>
+    </w:p>
+    <w:p>
+      <w:pPr>
+        <w:pStyle w:val="Prrafodelista"/>
+        <w:numPr>
+          <w:ilvl w:val="0"/>
+          <w:numId w:val="3"/>
+        </w:numPr>
+      </w:pPr>
+      <w:r>
+        <w:t>Eliminación Cliente</w:t>
+      </w:r>
+    </w:p>
+    <w:p>
+      <w:pPr>
+        <w:pStyle w:val="Prrafodelista"/>
+        <w:numPr>
+          <w:ilvl w:val="0"/>
+          <w:numId w:val="3"/>
+        </w:numPr>
+      </w:pPr>
+      <w:r>
+        <w:t xml:space="preserve">Eliminación Proveedor </w:t>
+      </w:r>
+    </w:p>
+    <w:p/>
     <w:p>
       <w:r>
         <w:t>*Se debe registrar el pago a los empleados</w:t>

</xml_diff>